<commit_message>
added some google libraries in client (for notifications), expanded model in server and started setting up hibernate
</commit_message>
<xml_diff>
--- a/Documentation/Overview.docx
+++ b/Documentation/Overview.docx
@@ -31,8 +31,6 @@
       <w:r>
         <w:t>granting</w:t>
       </w:r>
-      <w:bookmarkStart w:id="0" w:name="_GoBack"/>
-      <w:bookmarkEnd w:id="0"/>
       <w:r>
         <w:t xml:space="preserve"> task-tracking</w:t>
       </w:r>
@@ -187,7 +185,16 @@
         <w:bidi w:val="0"/>
       </w:pPr>
       <w:r>
-        <w:t>Leaf (temp name) is a doable small task (in the cleaning task – scrub the toilet).</w:t>
+        <w:t>Every l</w:t>
+      </w:r>
+      <w:r>
+        <w:t xml:space="preserve">eaf is a doable small task (in the cleaning task </w:t>
+      </w:r>
+      <w:r>
+        <w:t xml:space="preserve">example </w:t>
+      </w:r>
+      <w:r>
+        <w:t>– scrub the toilet).</w:t>
       </w:r>
     </w:p>
     <w:p>
@@ -263,7 +270,13 @@
         <w:bidi w:val="0"/>
       </w:pPr>
       <w:r>
-        <w:t>Admin (important: not related to the group admins)</w:t>
+        <w:t>Admin</w:t>
+      </w:r>
+      <w:r>
+        <w:t>s</w:t>
+      </w:r>
+      <w:r>
+        <w:t xml:space="preserve"> (important: not related to the group admins)</w:t>
       </w:r>
     </w:p>
     <w:p>
@@ -322,12 +335,73 @@
     <w:p>
       <w:pPr>
         <w:bidi w:val="0"/>
-      </w:pPr>
-    </w:p>
-    <w:p>
-      <w:pPr>
-        <w:bidi w:val="0"/>
-      </w:pPr>
+        <w:rPr>
+          <w:sz w:val="72"/>
+          <w:szCs w:val="72"/>
+        </w:rPr>
+      </w:pPr>
+      <w:r>
+        <w:rPr>
+          <w:sz w:val="72"/>
+          <w:szCs w:val="72"/>
+        </w:rPr>
+        <w:lastRenderedPageBreak/>
+        <w:t>Voting Phase</w:t>
+      </w:r>
+    </w:p>
+    <w:p>
+      <w:pPr>
+        <w:bidi w:val="0"/>
+      </w:pPr>
+      <w:r>
+        <w:t>For a task to be in Voting phase means e</w:t>
+      </w:r>
+      <w:r>
+        <w:t>very1 in the group</w:t>
+      </w:r>
+      <w:r>
+        <w:t xml:space="preserve"> in which the task exists</w:t>
+      </w:r>
+      <w:r>
+        <w:t xml:space="preserve"> gets notified that a </w:t>
+      </w:r>
+      <w:r>
+        <w:rPr>
+          <w:b/>
+          <w:bCs/>
+        </w:rPr>
+        <w:t xml:space="preserve">task </w:t>
+      </w:r>
+      <w:r>
+        <w:t>is in voting phase. Then they enter the application, get a list of all sub-tasks and are required to "vote" on how much they would like to perform each task (1</w:t>
+      </w:r>
+      <w:r>
+        <w:t xml:space="preserve">-10 </w:t>
+      </w:r>
+      <w:proofErr w:type="gramStart"/>
+      <w:r>
+        <w:t>slider</w:t>
+      </w:r>
+      <w:proofErr w:type="gramEnd"/>
+      <w:r>
+        <w:t xml:space="preserve"> with nice colors, depending on algorithm</w:t>
+      </w:r>
+      <w:r>
+        <w:t>). Then the app does the algorithm, and they can go in to the task tree and see the division that the app proposed (which is fair because it uses a proven algorithm).</w:t>
+      </w:r>
+    </w:p>
+    <w:p>
+      <w:pPr>
+        <w:bidi w:val="0"/>
+      </w:pPr>
+      <w:r>
+        <w:t>A possible feature is having a Voting phase in the middle of the task lifecycle, meaning for example 5/20 sub-tasks have already been completed but some1 wants to be reassigned new tasks, then depending on the policy of the group, another voting phase (besides the first one) can be initiated, where the algorithm will take into consideration the tasks that have already been completed, and the users that completed them will have less tasks to complete (because they already did things).</w:t>
+      </w:r>
+      <w:bookmarkStart w:id="0" w:name="_GoBack"/>
+      <w:bookmarkEnd w:id="0"/>
+      <w:r>
+        <w:t xml:space="preserve"> </w:t>
+      </w:r>
     </w:p>
     <w:p>
       <w:pPr>
@@ -366,40 +440,6 @@
     <w:p>
       <w:pPr>
         <w:bidi w:val="0"/>
-      </w:pPr>
-    </w:p>
-    <w:p>
-      <w:pPr>
-        <w:bidi w:val="0"/>
-        <w:rPr>
-          <w:sz w:val="72"/>
-          <w:szCs w:val="72"/>
-        </w:rPr>
-      </w:pPr>
-      <w:r>
-        <w:rPr>
-          <w:sz w:val="72"/>
-          <w:szCs w:val="72"/>
-        </w:rPr>
-        <w:t>Extras</w:t>
-      </w:r>
-    </w:p>
-    <w:p>
-      <w:pPr>
-        <w:bidi w:val="0"/>
-      </w:pPr>
-      <w:r>
-        <w:t>Cheeky thing – when the group has only 1 member, u got a task tracking application.</w:t>
-      </w:r>
-    </w:p>
-    <w:p>
-      <w:pPr>
-        <w:bidi w:val="0"/>
-      </w:pPr>
-    </w:p>
-    <w:p>
-      <w:pPr>
-        <w:bidi w:val="0"/>
         <w:rPr>
           <w:sz w:val="72"/>
           <w:szCs w:val="72"/>
@@ -427,7 +467,13 @@
         <w:bidi w:val="0"/>
       </w:pPr>
       <w:r>
-        <w:t>Group Creation:</w:t>
+        <w:rPr>
+          <w:u w:val="single"/>
+        </w:rPr>
+        <w:t>Group Creation</w:t>
+      </w:r>
+      <w:r>
+        <w:t>:</w:t>
       </w:r>
     </w:p>
     <w:p>
@@ -492,6 +538,9 @@
         <w:bidi w:val="0"/>
       </w:pPr>
       <w:r>
+        <w:rPr>
+          <w:u w:val="single"/>
+        </w:rPr>
         <w:t>Task Creation</w:t>
       </w:r>
       <w:r>
@@ -508,7 +557,13 @@
         <w:bidi w:val="0"/>
       </w:pPr>
       <w:r>
-        <w:t xml:space="preserve">An admin of the group goes the </w:t>
+        <w:t>An admin of the group goes t</w:t>
+      </w:r>
+      <w:r>
+        <w:t>o</w:t>
+      </w:r>
+      <w:r>
+        <w:t xml:space="preserve"> </w:t>
       </w:r>
       <w:proofErr w:type="spellStart"/>
       <w:r>
@@ -579,6 +634,7 @@
         <w:bidi w:val="0"/>
       </w:pPr>
       <w:r>
+        <w:lastRenderedPageBreak/>
         <w:t>O</w:t>
       </w:r>
       <w:r>
@@ -635,46 +691,30 @@
       <w:pPr>
         <w:bidi w:val="0"/>
       </w:pPr>
-      <w:r>
-        <w:t>Voting phase:</w:t>
-      </w:r>
-    </w:p>
-    <w:p>
-      <w:pPr>
-        <w:bidi w:val="0"/>
-      </w:pPr>
-      <w:r>
-        <w:t xml:space="preserve">Every1 in the group gets notified that a </w:t>
-      </w:r>
-      <w:r>
-        <w:rPr>
-          <w:b/>
-          <w:bCs/>
-        </w:rPr>
-        <w:t xml:space="preserve">task </w:t>
-      </w:r>
-      <w:r>
-        <w:t>is in voting phase. Then they enter the application,</w:t>
-      </w:r>
-      <w:r>
-        <w:t xml:space="preserve"> get a list of all sub-</w:t>
-      </w:r>
-      <w:r>
-        <w:t>tasks and are required to "vote" on how much they would like to perform each task (1-10 slider with nice colors, w/e)</w:t>
-      </w:r>
-      <w:r>
-        <w:t>. T</w:t>
-      </w:r>
-      <w:r>
-        <w:t>hen the app does the algorithm, and they can go in to the task tree and see the division that the app proposed (which is fair because it uses a proven algorithm).</w:t>
-      </w:r>
-    </w:p>
-    <w:p>
-      <w:pPr>
-        <w:bidi w:val="0"/>
-        <w:rPr>
-          <w:rFonts w:hint="cs"/>
-        </w:rPr>
+    </w:p>
+    <w:p>
+      <w:pPr>
+        <w:bidi w:val="0"/>
+      </w:pPr>
+    </w:p>
+    <w:p>
+      <w:pPr>
+        <w:bidi w:val="0"/>
+      </w:pPr>
+    </w:p>
+    <w:p>
+      <w:pPr>
+        <w:bidi w:val="0"/>
+      </w:pPr>
+    </w:p>
+    <w:p>
+      <w:pPr>
+        <w:bidi w:val="0"/>
+      </w:pPr>
+    </w:p>
+    <w:p>
+      <w:pPr>
+        <w:bidi w:val="0"/>
       </w:pPr>
     </w:p>
     <w:sectPr>

</xml_diff>

<commit_message>
got hibernate to create a table, extended data model.
</commit_message>
<xml_diff>
--- a/Documentation/Overview.docx
+++ b/Documentation/Overview.docx
@@ -289,13 +289,15 @@
         <w:bidi w:val="0"/>
       </w:pPr>
       <w:r>
-        <w:t>H</w:t>
-      </w:r>
-      <w:r>
-        <w:t>ow often the task will</w:t>
-      </w:r>
-      <w:r>
-        <w:t xml:space="preserve"> go into voting phase.</w:t>
+        <w:t xml:space="preserve">Voting policy – admin can initiate a voting </w:t>
+      </w:r>
+      <w:proofErr w:type="gramStart"/>
+      <w:r>
+        <w:t>phase</w:t>
+      </w:r>
+      <w:proofErr w:type="gramEnd"/>
+      <w:r>
+        <w:t xml:space="preserve"> unilaterally/ the majority of the members in the task need to agree to a voting phase.</w:t>
       </w:r>
     </w:p>
     <w:p>
@@ -308,28 +310,12 @@
         <w:bidi w:val="0"/>
       </w:pPr>
       <w:r>
-        <w:t xml:space="preserve">Voting policy – admin can initiate a voting </w:t>
-      </w:r>
-      <w:proofErr w:type="gramStart"/>
-      <w:r>
-        <w:t>phase</w:t>
-      </w:r>
-      <w:proofErr w:type="gramEnd"/>
-      <w:r>
-        <w:t xml:space="preserve"> unilaterally/ the majority of the members in the task need to agree to a voting phase.</w:t>
-      </w:r>
-    </w:p>
-    <w:p>
-      <w:pPr>
-        <w:pStyle w:val="ListParagraph"/>
-        <w:numPr>
-          <w:ilvl w:val="0"/>
-          <w:numId w:val="1"/>
-        </w:numPr>
-        <w:bidi w:val="0"/>
-      </w:pPr>
-      <w:r>
-        <w:t>Whether or not that task is recurring and if so, how often, starting when, etc.</w:t>
+        <w:t>Whether or not that task is</w:t>
+      </w:r>
+      <w:bookmarkStart w:id="0" w:name="_GoBack"/>
+      <w:bookmarkEnd w:id="0"/>
+      <w:r>
+        <w:t xml:space="preserve"> recurring and if so, how often, starting when, etc.</w:t>
       </w:r>
     </w:p>
     <w:p>
@@ -395,12 +381,7 @@
         <w:bidi w:val="0"/>
       </w:pPr>
       <w:r>
-        <w:t>A possible feature is having a Voting phase in the middle of the task lifecycle, meaning for example 5/20 sub-tasks have already been completed but some1 wants to be reassigned new tasks, then depending on the policy of the group, another voting phase (besides the first one) can be initiated, where the algorithm will take into consideration the tasks that have already been completed, and the users that completed them will have less tasks to complete (because they already did things).</w:t>
-      </w:r>
-      <w:bookmarkStart w:id="0" w:name="_GoBack"/>
-      <w:bookmarkEnd w:id="0"/>
-      <w:r>
-        <w:t xml:space="preserve"> </w:t>
+        <w:t xml:space="preserve">A possible feature is having a Voting phase in the middle of the task lifecycle, meaning for example 5/20 sub-tasks have already been completed but some1 wants to be reassigned new tasks, then depending on the policy of the group, another voting phase (besides the first one) can be initiated, where the algorithm will take into consideration the tasks that have already been completed, and the users that completed them will have less tasks to complete (because they already did things). </w:t>
       </w:r>
     </w:p>
     <w:p>

</xml_diff>